<commit_message>
Final selection of inductive sensor
changed inductive sensor
</commit_message>
<xml_diff>
--- a/project budget research .docx
+++ b/project budget research .docx
@@ -4812,6 +4812,12 @@
     </w:p>
     <w:p>
       <w:r>
+        <w:t xml:space="preserve"> We are choosing this sensor </w:t>
+      </w:r>
+      <w:r>
+        <w:rPr>
+          <w:highlight w:val="yellow"/>
+        </w:rPr>
         <w:t>http://au.rs-online.com/web/p/inductive-proximity-sensors/8052602/</w:t>
       </w:r>
     </w:p>
@@ -4819,11 +4825,12 @@
       <w:r>
         <w:t xml:space="preserve">WE are using 2 sensors for homeing costs -$36.53 each </w:t>
       </w:r>
+    </w:p>
+    <w:p/>
+    <w:p>
       <w:bookmarkStart w:id="0" w:name="_GoBack"/>
       <w:bookmarkEnd w:id="0"/>
     </w:p>
-    <w:p/>
-    <w:p/>
     <w:p>
       <w:r>
         <w:rPr>

</xml_diff>